<commit_message>
Update 1. Print Anagrams Together.docx
</commit_message>
<xml_diff>
--- a/1. Print Anagrams Together.docx
+++ b/1. Print Anagrams Together.docx
@@ -3,8 +3,926 @@
 <w:document xmlns:wpc="http://schemas.microsoft.com/office/word/2010/wordprocessingCanvas" xmlns:cx="http://schemas.microsoft.com/office/drawing/2014/chartex" xmlns:cx1="http://schemas.microsoft.com/office/drawing/2015/9/8/chartex" xmlns:cx2="http://schemas.microsoft.com/office/drawing/2015/10/21/chartex" xmlns:cx3="http://schemas.microsoft.com/office/drawing/2016/5/9/chartex" xmlns:cx4="http://schemas.microsoft.com/office/drawing/2016/5/10/chartex" xmlns:cx5="http://schemas.microsoft.com/office/drawing/2016/5/11/chartex" xmlns:cx6="http://schemas.microsoft.com/office/drawing/2016/5/12/chartex" xmlns:cx7="http://schemas.microsoft.com/office/drawing/2016/5/13/chartex" xmlns:cx8="http://schemas.microsoft.com/office/drawing/2016/5/14/chartex" xmlns:mc="http://schemas.openxmlformats.org/markup-compatibility/2006" xmlns:aink="http://schemas.microsoft.com/office/drawing/2016/ink" xmlns:am3d="http://schemas.microsoft.com/office/drawing/2017/model3d" xmlns:o="urn:schemas-microsoft-com:office:office" xmlns:r="http://schemas.openxmlformats.org/officeDocument/2006/relationships" xmlns:m="http://schemas.openxmlformats.org/officeDocument/2006/math" xmlns:v="urn:schemas-microsoft-com:vml" xmlns:wp14="http://schemas.microsoft.com/office/word/2010/wordprocessingDrawing" xmlns:wp="http://schemas.openxmlformats.org/drawingml/2006/wordprocessingDrawing" xmlns:w10="urn:schemas-microsoft-com:office:word" xmlns:w="http://schemas.openxmlformats.org/wordprocessingml/2006/main" xmlns:w14="http://schemas.microsoft.com/office/word/2010/wordml" xmlns:w15="http://schemas.microsoft.com/office/word/2012/wordml" xmlns:w16cex="http://schemas.microsoft.com/office/word/2018/wordml/cex" xmlns:w16cid="http://schemas.microsoft.com/office/word/2016/wordml/cid" xmlns:w16="http://schemas.microsoft.com/office/word/2018/wordml" xmlns:w16sdtdh="http://schemas.microsoft.com/office/word/2020/wordml/sdtdatahash" xmlns:w16se="http://schemas.microsoft.com/office/word/2015/wordml/symex" xmlns:wpg="http://schemas.microsoft.com/office/word/2010/wordprocessingGroup" xmlns:wpi="http://schemas.microsoft.com/office/word/2010/wordprocessingInk" xmlns:wne="http://schemas.microsoft.com/office/word/2006/wordml" xmlns:wps="http://schemas.microsoft.com/office/word/2010/wordprocessingShape" mc:Ignorable="w14 w15 w16se w16cid w16 w16cex w16sdtdh wp14">
   <w:body>
     <w:p>
-      <w:r>
-        <w:t>asdd</w:t>
+      <w:pPr>
+        <w:pStyle w:val="ListParagraph"/>
+        <w:numPr>
+          <w:ilvl w:val="0"/>
+          <w:numId w:val="1"/>
+        </w:numPr>
+        <w:jc w:val="center"/>
+        <w:rPr>
+          <w:rFonts w:ascii="Times New Roman" w:hAnsi="Times New Roman" w:cs="Times New Roman"/>
+          <w:b/>
+          <w:bCs/>
+          <w:color w:val="333333"/>
+          <w:sz w:val="28"/>
+          <w:szCs w:val="28"/>
+          <w:shd w:val="clear" w:color="auto" w:fill="FFFFFF"/>
+        </w:rPr>
+      </w:pPr>
+      <w:r>
+        <w:rPr>
+          <w:rFonts w:ascii="Times New Roman" w:hAnsi="Times New Roman" w:cs="Times New Roman"/>
+          <w:b/>
+          <w:bCs/>
+          <w:color w:val="333333"/>
+          <w:sz w:val="28"/>
+          <w:szCs w:val="28"/>
+          <w:shd w:val="clear" w:color="auto" w:fill="FFFFFF"/>
+        </w:rPr>
+        <w:t>Print Anagrams Together</w:t>
+      </w:r>
+    </w:p>
+    <w:p>
+      <w:pPr>
+        <w:rPr>
+          <w:rFonts w:ascii="Times New Roman" w:hAnsi="Times New Roman" w:cs="Times New Roman"/>
+          <w:color w:val="333333"/>
+          <w:sz w:val="28"/>
+          <w:szCs w:val="28"/>
+          <w:shd w:val="clear" w:color="auto" w:fill="FFFFFF"/>
+        </w:rPr>
+      </w:pPr>
+      <w:r>
+        <w:rPr>
+          <w:rFonts w:ascii="Times New Roman" w:hAnsi="Times New Roman" w:cs="Times New Roman"/>
+          <w:color w:val="333333"/>
+          <w:sz w:val="28"/>
+          <w:szCs w:val="28"/>
+          <w:shd w:val="clear" w:color="auto" w:fill="FFFFFF"/>
+        </w:rPr>
+        <w:t>Given an array of strings, return all groups of strings that are anagrams. The groups must be created in order of their appearance in the original array. Look at the sample case for clarification.</w:t>
+      </w:r>
+    </w:p>
+    <w:p>
+      <w:pPr>
+        <w:rPr>
+          <w:rFonts w:ascii="Times New Roman" w:hAnsi="Times New Roman" w:cs="Times New Roman"/>
+          <w:color w:val="333333"/>
+          <w:sz w:val="28"/>
+          <w:szCs w:val="28"/>
+          <w:shd w:val="clear" w:color="auto" w:fill="FFFFFF"/>
+        </w:rPr>
+      </w:pPr>
+    </w:p>
+    <w:p>
+      <w:pPr>
+        <w:rPr>
+          <w:rFonts w:ascii="Times New Roman" w:hAnsi="Times New Roman" w:cs="Times New Roman"/>
+          <w:sz w:val="24"/>
+          <w:szCs w:val="24"/>
+        </w:rPr>
+      </w:pPr>
+      <w:r>
+        <w:rPr>
+          <w:rFonts w:ascii="Times New Roman" w:hAnsi="Times New Roman" w:cs="Times New Roman"/>
+          <w:sz w:val="24"/>
+          <w:szCs w:val="24"/>
+        </w:rPr>
+        <w:t>class Solution {</w:t>
+      </w:r>
+    </w:p>
+    <w:p>
+      <w:pPr>
+        <w:rPr>
+          <w:rFonts w:ascii="Times New Roman" w:hAnsi="Times New Roman" w:cs="Times New Roman"/>
+          <w:sz w:val="24"/>
+          <w:szCs w:val="24"/>
+        </w:rPr>
+      </w:pPr>
+      <w:r>
+        <w:rPr>
+          <w:rFonts w:ascii="Times New Roman" w:hAnsi="Times New Roman" w:cs="Times New Roman"/>
+          <w:sz w:val="24"/>
+          <w:szCs w:val="24"/>
+        </w:rPr>
+        <w:t xml:space="preserve">    public List&lt;List&lt;String&gt;&gt; </w:t>
+      </w:r>
+      <w:proofErr w:type="gramStart"/>
+      <w:r>
+        <w:rPr>
+          <w:rFonts w:ascii="Times New Roman" w:hAnsi="Times New Roman" w:cs="Times New Roman"/>
+          <w:sz w:val="24"/>
+          <w:szCs w:val="24"/>
+        </w:rPr>
+        <w:t>Anagrams(</w:t>
+      </w:r>
+      <w:proofErr w:type="gramEnd"/>
+      <w:r>
+        <w:rPr>
+          <w:rFonts w:ascii="Times New Roman" w:hAnsi="Times New Roman" w:cs="Times New Roman"/>
+          <w:sz w:val="24"/>
+          <w:szCs w:val="24"/>
+        </w:rPr>
+        <w:t xml:space="preserve">String[] </w:t>
+      </w:r>
+      <w:proofErr w:type="spellStart"/>
+      <w:r>
+        <w:rPr>
+          <w:rFonts w:ascii="Times New Roman" w:hAnsi="Times New Roman" w:cs="Times New Roman"/>
+          <w:sz w:val="24"/>
+          <w:szCs w:val="24"/>
+        </w:rPr>
+        <w:t>string_list</w:t>
+      </w:r>
+      <w:proofErr w:type="spellEnd"/>
+      <w:r>
+        <w:rPr>
+          <w:rFonts w:ascii="Times New Roman" w:hAnsi="Times New Roman" w:cs="Times New Roman"/>
+          <w:sz w:val="24"/>
+          <w:szCs w:val="24"/>
+        </w:rPr>
+        <w:t>) {</w:t>
+      </w:r>
+    </w:p>
+    <w:p>
+      <w:pPr>
+        <w:rPr>
+          <w:rFonts w:ascii="Times New Roman" w:hAnsi="Times New Roman" w:cs="Times New Roman"/>
+          <w:sz w:val="24"/>
+          <w:szCs w:val="24"/>
+        </w:rPr>
+      </w:pPr>
+      <w:r>
+        <w:rPr>
+          <w:rFonts w:ascii="Times New Roman" w:hAnsi="Times New Roman" w:cs="Times New Roman"/>
+          <w:sz w:val="24"/>
+          <w:szCs w:val="24"/>
+        </w:rPr>
+        <w:t xml:space="preserve">        // Code here</w:t>
+      </w:r>
+    </w:p>
+    <w:p>
+      <w:pPr>
+        <w:rPr>
+          <w:rFonts w:ascii="Times New Roman" w:hAnsi="Times New Roman" w:cs="Times New Roman"/>
+          <w:sz w:val="24"/>
+          <w:szCs w:val="24"/>
+        </w:rPr>
+      </w:pPr>
+      <w:r>
+        <w:rPr>
+          <w:rFonts w:ascii="Times New Roman" w:hAnsi="Times New Roman" w:cs="Times New Roman"/>
+          <w:sz w:val="24"/>
+          <w:szCs w:val="24"/>
+        </w:rPr>
+        <w:t xml:space="preserve">        HashMap &lt;</w:t>
+      </w:r>
+      <w:proofErr w:type="spellStart"/>
+      <w:proofErr w:type="gramStart"/>
+      <w:r>
+        <w:rPr>
+          <w:rFonts w:ascii="Times New Roman" w:hAnsi="Times New Roman" w:cs="Times New Roman"/>
+          <w:sz w:val="24"/>
+          <w:szCs w:val="24"/>
+        </w:rPr>
+        <w:t>String,List</w:t>
+      </w:r>
+      <w:proofErr w:type="spellEnd"/>
+      <w:proofErr w:type="gramEnd"/>
+      <w:r>
+        <w:rPr>
+          <w:rFonts w:ascii="Times New Roman" w:hAnsi="Times New Roman" w:cs="Times New Roman"/>
+          <w:sz w:val="24"/>
+          <w:szCs w:val="24"/>
+        </w:rPr>
+        <w:t xml:space="preserve">&lt;String&gt;&gt; </w:t>
+      </w:r>
+      <w:proofErr w:type="spellStart"/>
+      <w:r>
+        <w:rPr>
+          <w:rFonts w:ascii="Times New Roman" w:hAnsi="Times New Roman" w:cs="Times New Roman"/>
+          <w:sz w:val="24"/>
+          <w:szCs w:val="24"/>
+        </w:rPr>
+        <w:t>mp</w:t>
+      </w:r>
+      <w:proofErr w:type="spellEnd"/>
+      <w:r>
+        <w:rPr>
+          <w:rFonts w:ascii="Times New Roman" w:hAnsi="Times New Roman" w:cs="Times New Roman"/>
+          <w:sz w:val="24"/>
+          <w:szCs w:val="24"/>
+        </w:rPr>
+        <w:t>=new HashMap&lt;&gt;();</w:t>
+      </w:r>
+    </w:p>
+    <w:p>
+      <w:pPr>
+        <w:rPr>
+          <w:rFonts w:ascii="Times New Roman" w:hAnsi="Times New Roman" w:cs="Times New Roman"/>
+          <w:sz w:val="24"/>
+          <w:szCs w:val="24"/>
+        </w:rPr>
+      </w:pPr>
+      <w:r>
+        <w:rPr>
+          <w:rFonts w:ascii="Times New Roman" w:hAnsi="Times New Roman" w:cs="Times New Roman"/>
+          <w:sz w:val="24"/>
+          <w:szCs w:val="24"/>
+        </w:rPr>
+        <w:t xml:space="preserve">        List&lt;List&lt;String&gt;&gt; </w:t>
+      </w:r>
+      <w:proofErr w:type="spellStart"/>
+      <w:r>
+        <w:rPr>
+          <w:rFonts w:ascii="Times New Roman" w:hAnsi="Times New Roman" w:cs="Times New Roman"/>
+          <w:sz w:val="24"/>
+          <w:szCs w:val="24"/>
+        </w:rPr>
+        <w:t>ans</w:t>
+      </w:r>
+      <w:proofErr w:type="spellEnd"/>
+      <w:r>
+        <w:rPr>
+          <w:rFonts w:ascii="Times New Roman" w:hAnsi="Times New Roman" w:cs="Times New Roman"/>
+          <w:sz w:val="24"/>
+          <w:szCs w:val="24"/>
+        </w:rPr>
+        <w:t xml:space="preserve">=new </w:t>
+      </w:r>
+      <w:proofErr w:type="spellStart"/>
+      <w:r>
+        <w:rPr>
+          <w:rFonts w:ascii="Times New Roman" w:hAnsi="Times New Roman" w:cs="Times New Roman"/>
+          <w:sz w:val="24"/>
+          <w:szCs w:val="24"/>
+        </w:rPr>
+        <w:t>ArrayList</w:t>
+      </w:r>
+      <w:proofErr w:type="spellEnd"/>
+      <w:r>
+        <w:rPr>
+          <w:rFonts w:ascii="Times New Roman" w:hAnsi="Times New Roman" w:cs="Times New Roman"/>
+          <w:sz w:val="24"/>
+          <w:szCs w:val="24"/>
+        </w:rPr>
+        <w:t>&lt;List&lt;String&gt;</w:t>
+      </w:r>
+      <w:proofErr w:type="gramStart"/>
+      <w:r>
+        <w:rPr>
+          <w:rFonts w:ascii="Times New Roman" w:hAnsi="Times New Roman" w:cs="Times New Roman"/>
+          <w:sz w:val="24"/>
+          <w:szCs w:val="24"/>
+        </w:rPr>
+        <w:t>&gt;(</w:t>
+      </w:r>
+      <w:proofErr w:type="gramEnd"/>
+      <w:r>
+        <w:rPr>
+          <w:rFonts w:ascii="Times New Roman" w:hAnsi="Times New Roman" w:cs="Times New Roman"/>
+          <w:sz w:val="24"/>
+          <w:szCs w:val="24"/>
+        </w:rPr>
+        <w:t>);</w:t>
+      </w:r>
+    </w:p>
+    <w:p>
+      <w:pPr>
+        <w:rPr>
+          <w:rFonts w:ascii="Times New Roman" w:hAnsi="Times New Roman" w:cs="Times New Roman"/>
+          <w:sz w:val="24"/>
+          <w:szCs w:val="24"/>
+        </w:rPr>
+      </w:pPr>
+      <w:r>
+        <w:rPr>
+          <w:rFonts w:ascii="Times New Roman" w:hAnsi="Times New Roman" w:cs="Times New Roman"/>
+          <w:sz w:val="24"/>
+          <w:szCs w:val="24"/>
+        </w:rPr>
+        <w:t xml:space="preserve">        </w:t>
+      </w:r>
+      <w:proofErr w:type="gramStart"/>
+      <w:r>
+        <w:rPr>
+          <w:rFonts w:ascii="Times New Roman" w:hAnsi="Times New Roman" w:cs="Times New Roman"/>
+          <w:sz w:val="24"/>
+          <w:szCs w:val="24"/>
+        </w:rPr>
+        <w:t>for(</w:t>
+      </w:r>
+      <w:proofErr w:type="gramEnd"/>
+      <w:r>
+        <w:rPr>
+          <w:rFonts w:ascii="Times New Roman" w:hAnsi="Times New Roman" w:cs="Times New Roman"/>
+          <w:sz w:val="24"/>
+          <w:szCs w:val="24"/>
+        </w:rPr>
+        <w:t>String i:string_list){</w:t>
+      </w:r>
+    </w:p>
+    <w:p>
+      <w:pPr>
+        <w:rPr>
+          <w:rFonts w:ascii="Times New Roman" w:hAnsi="Times New Roman" w:cs="Times New Roman"/>
+          <w:sz w:val="24"/>
+          <w:szCs w:val="24"/>
+        </w:rPr>
+      </w:pPr>
+      <w:r>
+        <w:rPr>
+          <w:rFonts w:ascii="Times New Roman" w:hAnsi="Times New Roman" w:cs="Times New Roman"/>
+          <w:sz w:val="24"/>
+          <w:szCs w:val="24"/>
+        </w:rPr>
+        <w:t xml:space="preserve">            char </w:t>
+      </w:r>
+      <w:proofErr w:type="spellStart"/>
+      <w:r>
+        <w:rPr>
+          <w:rFonts w:ascii="Times New Roman" w:hAnsi="Times New Roman" w:cs="Times New Roman"/>
+          <w:sz w:val="24"/>
+          <w:szCs w:val="24"/>
+        </w:rPr>
+        <w:t>ch</w:t>
+      </w:r>
+      <w:proofErr w:type="spellEnd"/>
+      <w:proofErr w:type="gramStart"/>
+      <w:r>
+        <w:rPr>
+          <w:rFonts w:ascii="Times New Roman" w:hAnsi="Times New Roman" w:cs="Times New Roman"/>
+          <w:sz w:val="24"/>
+          <w:szCs w:val="24"/>
+        </w:rPr>
+        <w:t>[]=</w:t>
+      </w:r>
+      <w:proofErr w:type="spellStart"/>
+      <w:proofErr w:type="gramEnd"/>
+      <w:r>
+        <w:rPr>
+          <w:rFonts w:ascii="Times New Roman" w:hAnsi="Times New Roman" w:cs="Times New Roman"/>
+          <w:sz w:val="24"/>
+          <w:szCs w:val="24"/>
+        </w:rPr>
+        <w:t>i.toCharArray</w:t>
+      </w:r>
+      <w:proofErr w:type="spellEnd"/>
+      <w:r>
+        <w:rPr>
+          <w:rFonts w:ascii="Times New Roman" w:hAnsi="Times New Roman" w:cs="Times New Roman"/>
+          <w:sz w:val="24"/>
+          <w:szCs w:val="24"/>
+        </w:rPr>
+        <w:t>();</w:t>
+      </w:r>
+    </w:p>
+    <w:p>
+      <w:pPr>
+        <w:rPr>
+          <w:rFonts w:ascii="Times New Roman" w:hAnsi="Times New Roman" w:cs="Times New Roman"/>
+          <w:sz w:val="24"/>
+          <w:szCs w:val="24"/>
+        </w:rPr>
+      </w:pPr>
+      <w:r>
+        <w:rPr>
+          <w:rFonts w:ascii="Times New Roman" w:hAnsi="Times New Roman" w:cs="Times New Roman"/>
+          <w:sz w:val="24"/>
+          <w:szCs w:val="24"/>
+        </w:rPr>
+        <w:t xml:space="preserve">            </w:t>
+      </w:r>
+      <w:proofErr w:type="spellStart"/>
+      <w:r>
+        <w:rPr>
+          <w:rFonts w:ascii="Times New Roman" w:hAnsi="Times New Roman" w:cs="Times New Roman"/>
+          <w:sz w:val="24"/>
+          <w:szCs w:val="24"/>
+        </w:rPr>
+        <w:t>Arrays.sort</w:t>
+      </w:r>
+      <w:proofErr w:type="spellEnd"/>
+      <w:r>
+        <w:rPr>
+          <w:rFonts w:ascii="Times New Roman" w:hAnsi="Times New Roman" w:cs="Times New Roman"/>
+          <w:sz w:val="24"/>
+          <w:szCs w:val="24"/>
+        </w:rPr>
+        <w:t>(</w:t>
+      </w:r>
+      <w:proofErr w:type="spellStart"/>
+      <w:r>
+        <w:rPr>
+          <w:rFonts w:ascii="Times New Roman" w:hAnsi="Times New Roman" w:cs="Times New Roman"/>
+          <w:sz w:val="24"/>
+          <w:szCs w:val="24"/>
+        </w:rPr>
+        <w:t>ch</w:t>
+      </w:r>
+      <w:proofErr w:type="spellEnd"/>
+      <w:r>
+        <w:rPr>
+          <w:rFonts w:ascii="Times New Roman" w:hAnsi="Times New Roman" w:cs="Times New Roman"/>
+          <w:sz w:val="24"/>
+          <w:szCs w:val="24"/>
+        </w:rPr>
+        <w:t>);</w:t>
+      </w:r>
+    </w:p>
+    <w:p>
+      <w:pPr>
+        <w:rPr>
+          <w:rFonts w:ascii="Times New Roman" w:hAnsi="Times New Roman" w:cs="Times New Roman"/>
+          <w:sz w:val="24"/>
+          <w:szCs w:val="24"/>
+        </w:rPr>
+      </w:pPr>
+      <w:r>
+        <w:rPr>
+          <w:rFonts w:ascii="Times New Roman" w:hAnsi="Times New Roman" w:cs="Times New Roman"/>
+          <w:sz w:val="24"/>
+          <w:szCs w:val="24"/>
+        </w:rPr>
+        <w:t xml:space="preserve">            String s=</w:t>
+      </w:r>
+      <w:proofErr w:type="spellStart"/>
+      <w:r>
+        <w:rPr>
+          <w:rFonts w:ascii="Times New Roman" w:hAnsi="Times New Roman" w:cs="Times New Roman"/>
+          <w:sz w:val="24"/>
+          <w:szCs w:val="24"/>
+        </w:rPr>
+        <w:t>String.valueOf</w:t>
+      </w:r>
+      <w:proofErr w:type="spellEnd"/>
+      <w:r>
+        <w:rPr>
+          <w:rFonts w:ascii="Times New Roman" w:hAnsi="Times New Roman" w:cs="Times New Roman"/>
+          <w:sz w:val="24"/>
+          <w:szCs w:val="24"/>
+        </w:rPr>
+        <w:t>(</w:t>
+      </w:r>
+      <w:proofErr w:type="spellStart"/>
+      <w:r>
+        <w:rPr>
+          <w:rFonts w:ascii="Times New Roman" w:hAnsi="Times New Roman" w:cs="Times New Roman"/>
+          <w:sz w:val="24"/>
+          <w:szCs w:val="24"/>
+        </w:rPr>
+        <w:t>ch</w:t>
+      </w:r>
+      <w:proofErr w:type="spellEnd"/>
+      <w:r>
+        <w:rPr>
+          <w:rFonts w:ascii="Times New Roman" w:hAnsi="Times New Roman" w:cs="Times New Roman"/>
+          <w:sz w:val="24"/>
+          <w:szCs w:val="24"/>
+        </w:rPr>
+        <w:t>);</w:t>
+      </w:r>
+    </w:p>
+    <w:p>
+      <w:pPr>
+        <w:rPr>
+          <w:rFonts w:ascii="Times New Roman" w:hAnsi="Times New Roman" w:cs="Times New Roman"/>
+          <w:sz w:val="24"/>
+          <w:szCs w:val="24"/>
+        </w:rPr>
+      </w:pPr>
+      <w:r>
+        <w:rPr>
+          <w:rFonts w:ascii="Times New Roman" w:hAnsi="Times New Roman" w:cs="Times New Roman"/>
+          <w:sz w:val="24"/>
+          <w:szCs w:val="24"/>
+        </w:rPr>
+        <w:t xml:space="preserve">            if(</w:t>
+      </w:r>
+      <w:proofErr w:type="spellStart"/>
+      <w:proofErr w:type="gramStart"/>
+      <w:r>
+        <w:rPr>
+          <w:rFonts w:ascii="Times New Roman" w:hAnsi="Times New Roman" w:cs="Times New Roman"/>
+          <w:sz w:val="24"/>
+          <w:szCs w:val="24"/>
+        </w:rPr>
+        <w:t>mp.containsKey</w:t>
+      </w:r>
+      <w:proofErr w:type="spellEnd"/>
+      <w:proofErr w:type="gramEnd"/>
+      <w:r>
+        <w:rPr>
+          <w:rFonts w:ascii="Times New Roman" w:hAnsi="Times New Roman" w:cs="Times New Roman"/>
+          <w:sz w:val="24"/>
+          <w:szCs w:val="24"/>
+        </w:rPr>
+        <w:t>(s)){</w:t>
+      </w:r>
+    </w:p>
+    <w:p>
+      <w:pPr>
+        <w:rPr>
+          <w:rFonts w:ascii="Times New Roman" w:hAnsi="Times New Roman" w:cs="Times New Roman"/>
+          <w:sz w:val="24"/>
+          <w:szCs w:val="24"/>
+        </w:rPr>
+      </w:pPr>
+      <w:r>
+        <w:rPr>
+          <w:rFonts w:ascii="Times New Roman" w:hAnsi="Times New Roman" w:cs="Times New Roman"/>
+          <w:sz w:val="24"/>
+          <w:szCs w:val="24"/>
+        </w:rPr>
+        <w:t xml:space="preserve">                </w:t>
+      </w:r>
+      <w:proofErr w:type="spellStart"/>
+      <w:r>
+        <w:rPr>
+          <w:rFonts w:ascii="Times New Roman" w:hAnsi="Times New Roman" w:cs="Times New Roman"/>
+          <w:sz w:val="24"/>
+          <w:szCs w:val="24"/>
+        </w:rPr>
+        <w:t>mp.get</w:t>
+      </w:r>
+      <w:proofErr w:type="spellEnd"/>
+      <w:r>
+        <w:rPr>
+          <w:rFonts w:ascii="Times New Roman" w:hAnsi="Times New Roman" w:cs="Times New Roman"/>
+          <w:sz w:val="24"/>
+          <w:szCs w:val="24"/>
+        </w:rPr>
+        <w:t>(s</w:t>
+      </w:r>
+      <w:proofErr w:type="gramStart"/>
+      <w:r>
+        <w:rPr>
+          <w:rFonts w:ascii="Times New Roman" w:hAnsi="Times New Roman" w:cs="Times New Roman"/>
+          <w:sz w:val="24"/>
+          <w:szCs w:val="24"/>
+        </w:rPr>
+        <w:t>).add</w:t>
+      </w:r>
+      <w:proofErr w:type="gramEnd"/>
+      <w:r>
+        <w:rPr>
+          <w:rFonts w:ascii="Times New Roman" w:hAnsi="Times New Roman" w:cs="Times New Roman"/>
+          <w:sz w:val="24"/>
+          <w:szCs w:val="24"/>
+        </w:rPr>
+        <w:t>(</w:t>
+      </w:r>
+      <w:proofErr w:type="spellStart"/>
+      <w:r>
+        <w:rPr>
+          <w:rFonts w:ascii="Times New Roman" w:hAnsi="Times New Roman" w:cs="Times New Roman"/>
+          <w:sz w:val="24"/>
+          <w:szCs w:val="24"/>
+        </w:rPr>
+        <w:t>i</w:t>
+      </w:r>
+      <w:proofErr w:type="spellEnd"/>
+      <w:r>
+        <w:rPr>
+          <w:rFonts w:ascii="Times New Roman" w:hAnsi="Times New Roman" w:cs="Times New Roman"/>
+          <w:sz w:val="24"/>
+          <w:szCs w:val="24"/>
+        </w:rPr>
+        <w:t>);</w:t>
+      </w:r>
+    </w:p>
+    <w:p>
+      <w:pPr>
+        <w:rPr>
+          <w:rFonts w:ascii="Times New Roman" w:hAnsi="Times New Roman" w:cs="Times New Roman"/>
+          <w:sz w:val="24"/>
+          <w:szCs w:val="24"/>
+        </w:rPr>
+      </w:pPr>
+      <w:r>
+        <w:rPr>
+          <w:rFonts w:ascii="Times New Roman" w:hAnsi="Times New Roman" w:cs="Times New Roman"/>
+          <w:sz w:val="24"/>
+          <w:szCs w:val="24"/>
+        </w:rPr>
+        <w:t xml:space="preserve">            }</w:t>
+      </w:r>
+    </w:p>
+    <w:p>
+      <w:pPr>
+        <w:rPr>
+          <w:rFonts w:ascii="Times New Roman" w:hAnsi="Times New Roman" w:cs="Times New Roman"/>
+          <w:sz w:val="24"/>
+          <w:szCs w:val="24"/>
+        </w:rPr>
+      </w:pPr>
+      <w:r>
+        <w:rPr>
+          <w:rFonts w:ascii="Times New Roman" w:hAnsi="Times New Roman" w:cs="Times New Roman"/>
+          <w:sz w:val="24"/>
+          <w:szCs w:val="24"/>
+        </w:rPr>
+        <w:t xml:space="preserve">            </w:t>
+      </w:r>
+      <w:proofErr w:type="gramStart"/>
+      <w:r>
+        <w:rPr>
+          <w:rFonts w:ascii="Times New Roman" w:hAnsi="Times New Roman" w:cs="Times New Roman"/>
+          <w:sz w:val="24"/>
+          <w:szCs w:val="24"/>
+        </w:rPr>
+        <w:t>else{</w:t>
+      </w:r>
+      <w:proofErr w:type="gramEnd"/>
+    </w:p>
+    <w:p>
+      <w:pPr>
+        <w:rPr>
+          <w:rFonts w:ascii="Times New Roman" w:hAnsi="Times New Roman" w:cs="Times New Roman"/>
+          <w:sz w:val="24"/>
+          <w:szCs w:val="24"/>
+        </w:rPr>
+      </w:pPr>
+      <w:r>
+        <w:rPr>
+          <w:rFonts w:ascii="Times New Roman" w:hAnsi="Times New Roman" w:cs="Times New Roman"/>
+          <w:sz w:val="24"/>
+          <w:szCs w:val="24"/>
+        </w:rPr>
+        <w:t xml:space="preserve">                List&lt;String&gt; li=new </w:t>
+      </w:r>
+      <w:proofErr w:type="spellStart"/>
+      <w:r>
+        <w:rPr>
+          <w:rFonts w:ascii="Times New Roman" w:hAnsi="Times New Roman" w:cs="Times New Roman"/>
+          <w:sz w:val="24"/>
+          <w:szCs w:val="24"/>
+        </w:rPr>
+        <w:t>ArrayList</w:t>
+      </w:r>
+      <w:proofErr w:type="spellEnd"/>
+      <w:r>
+        <w:rPr>
+          <w:rFonts w:ascii="Times New Roman" w:hAnsi="Times New Roman" w:cs="Times New Roman"/>
+          <w:sz w:val="24"/>
+          <w:szCs w:val="24"/>
+        </w:rPr>
+        <w:t>&lt;</w:t>
+      </w:r>
+      <w:proofErr w:type="gramStart"/>
+      <w:r>
+        <w:rPr>
+          <w:rFonts w:ascii="Times New Roman" w:hAnsi="Times New Roman" w:cs="Times New Roman"/>
+          <w:sz w:val="24"/>
+          <w:szCs w:val="24"/>
+        </w:rPr>
+        <w:t>&gt;(</w:t>
+      </w:r>
+      <w:proofErr w:type="gramEnd"/>
+      <w:r>
+        <w:rPr>
+          <w:rFonts w:ascii="Times New Roman" w:hAnsi="Times New Roman" w:cs="Times New Roman"/>
+          <w:sz w:val="24"/>
+          <w:szCs w:val="24"/>
+        </w:rPr>
+        <w:t>);</w:t>
+      </w:r>
+    </w:p>
+    <w:p>
+      <w:pPr>
+        <w:rPr>
+          <w:rFonts w:ascii="Times New Roman" w:hAnsi="Times New Roman" w:cs="Times New Roman"/>
+          <w:sz w:val="24"/>
+          <w:szCs w:val="24"/>
+        </w:rPr>
+      </w:pPr>
+      <w:r>
+        <w:rPr>
+          <w:rFonts w:ascii="Times New Roman" w:hAnsi="Times New Roman" w:cs="Times New Roman"/>
+          <w:sz w:val="24"/>
+          <w:szCs w:val="24"/>
+        </w:rPr>
+        <w:t xml:space="preserve">                </w:t>
+      </w:r>
+      <w:proofErr w:type="spellStart"/>
+      <w:r>
+        <w:rPr>
+          <w:rFonts w:ascii="Times New Roman" w:hAnsi="Times New Roman" w:cs="Times New Roman"/>
+          <w:sz w:val="24"/>
+          <w:szCs w:val="24"/>
+        </w:rPr>
+        <w:t>li.add</w:t>
+      </w:r>
+      <w:proofErr w:type="spellEnd"/>
+      <w:r>
+        <w:rPr>
+          <w:rFonts w:ascii="Times New Roman" w:hAnsi="Times New Roman" w:cs="Times New Roman"/>
+          <w:sz w:val="24"/>
+          <w:szCs w:val="24"/>
+        </w:rPr>
+        <w:t>(</w:t>
+      </w:r>
+      <w:proofErr w:type="spellStart"/>
+      <w:r>
+        <w:rPr>
+          <w:rFonts w:ascii="Times New Roman" w:hAnsi="Times New Roman" w:cs="Times New Roman"/>
+          <w:sz w:val="24"/>
+          <w:szCs w:val="24"/>
+        </w:rPr>
+        <w:t>i</w:t>
+      </w:r>
+      <w:proofErr w:type="spellEnd"/>
+      <w:r>
+        <w:rPr>
+          <w:rFonts w:ascii="Times New Roman" w:hAnsi="Times New Roman" w:cs="Times New Roman"/>
+          <w:sz w:val="24"/>
+          <w:szCs w:val="24"/>
+        </w:rPr>
+        <w:t>);</w:t>
+      </w:r>
+    </w:p>
+    <w:p>
+      <w:pPr>
+        <w:rPr>
+          <w:rFonts w:ascii="Times New Roman" w:hAnsi="Times New Roman" w:cs="Times New Roman"/>
+          <w:sz w:val="24"/>
+          <w:szCs w:val="24"/>
+        </w:rPr>
+      </w:pPr>
+      <w:r>
+        <w:rPr>
+          <w:rFonts w:ascii="Times New Roman" w:hAnsi="Times New Roman" w:cs="Times New Roman"/>
+          <w:sz w:val="24"/>
+          <w:szCs w:val="24"/>
+        </w:rPr>
+        <w:t xml:space="preserve">                </w:t>
+      </w:r>
+      <w:proofErr w:type="spellStart"/>
+      <w:r>
+        <w:rPr>
+          <w:rFonts w:ascii="Times New Roman" w:hAnsi="Times New Roman" w:cs="Times New Roman"/>
+          <w:sz w:val="24"/>
+          <w:szCs w:val="24"/>
+        </w:rPr>
+        <w:t>ans.add</w:t>
+      </w:r>
+      <w:proofErr w:type="spellEnd"/>
+      <w:r>
+        <w:rPr>
+          <w:rFonts w:ascii="Times New Roman" w:hAnsi="Times New Roman" w:cs="Times New Roman"/>
+          <w:sz w:val="24"/>
+          <w:szCs w:val="24"/>
+        </w:rPr>
+        <w:t>(li);</w:t>
+      </w:r>
+    </w:p>
+    <w:p>
+      <w:pPr>
+        <w:rPr>
+          <w:rFonts w:ascii="Times New Roman" w:hAnsi="Times New Roman" w:cs="Times New Roman"/>
+          <w:sz w:val="24"/>
+          <w:szCs w:val="24"/>
+        </w:rPr>
+      </w:pPr>
+      <w:r>
+        <w:rPr>
+          <w:rFonts w:ascii="Times New Roman" w:hAnsi="Times New Roman" w:cs="Times New Roman"/>
+          <w:sz w:val="24"/>
+          <w:szCs w:val="24"/>
+        </w:rPr>
+        <w:t xml:space="preserve">                </w:t>
+      </w:r>
+      <w:proofErr w:type="spellStart"/>
+      <w:r>
+        <w:rPr>
+          <w:rFonts w:ascii="Times New Roman" w:hAnsi="Times New Roman" w:cs="Times New Roman"/>
+          <w:sz w:val="24"/>
+          <w:szCs w:val="24"/>
+        </w:rPr>
+        <w:t>mp.put</w:t>
+      </w:r>
+      <w:proofErr w:type="spellEnd"/>
+      <w:r>
+        <w:rPr>
+          <w:rFonts w:ascii="Times New Roman" w:hAnsi="Times New Roman" w:cs="Times New Roman"/>
+          <w:sz w:val="24"/>
+          <w:szCs w:val="24"/>
+        </w:rPr>
+        <w:t>(</w:t>
+      </w:r>
+      <w:proofErr w:type="spellStart"/>
+      <w:proofErr w:type="gramStart"/>
+      <w:r>
+        <w:rPr>
+          <w:rFonts w:ascii="Times New Roman" w:hAnsi="Times New Roman" w:cs="Times New Roman"/>
+          <w:sz w:val="24"/>
+          <w:szCs w:val="24"/>
+        </w:rPr>
+        <w:t>s,li</w:t>
+      </w:r>
+      <w:proofErr w:type="spellEnd"/>
+      <w:proofErr w:type="gramEnd"/>
+      <w:r>
+        <w:rPr>
+          <w:rFonts w:ascii="Times New Roman" w:hAnsi="Times New Roman" w:cs="Times New Roman"/>
+          <w:sz w:val="24"/>
+          <w:szCs w:val="24"/>
+        </w:rPr>
+        <w:t>);</w:t>
+      </w:r>
+    </w:p>
+    <w:p>
+      <w:pPr>
+        <w:rPr>
+          <w:rFonts w:ascii="Times New Roman" w:hAnsi="Times New Roman" w:cs="Times New Roman"/>
+          <w:sz w:val="24"/>
+          <w:szCs w:val="24"/>
+        </w:rPr>
+      </w:pPr>
+      <w:r>
+        <w:rPr>
+          <w:rFonts w:ascii="Times New Roman" w:hAnsi="Times New Roman" w:cs="Times New Roman"/>
+          <w:sz w:val="24"/>
+          <w:szCs w:val="24"/>
+        </w:rPr>
+        <w:t xml:space="preserve">            }</w:t>
+      </w:r>
+    </w:p>
+    <w:p>
+      <w:pPr>
+        <w:rPr>
+          <w:rFonts w:ascii="Times New Roman" w:hAnsi="Times New Roman" w:cs="Times New Roman"/>
+          <w:sz w:val="24"/>
+          <w:szCs w:val="24"/>
+        </w:rPr>
+      </w:pPr>
+      <w:r>
+        <w:rPr>
+          <w:rFonts w:ascii="Times New Roman" w:hAnsi="Times New Roman" w:cs="Times New Roman"/>
+          <w:sz w:val="24"/>
+          <w:szCs w:val="24"/>
+        </w:rPr>
+        <w:t xml:space="preserve">        }</w:t>
+      </w:r>
+    </w:p>
+    <w:p>
+      <w:pPr>
+        <w:rPr>
+          <w:rFonts w:ascii="Times New Roman" w:hAnsi="Times New Roman" w:cs="Times New Roman"/>
+          <w:sz w:val="24"/>
+          <w:szCs w:val="24"/>
+        </w:rPr>
+      </w:pPr>
+      <w:r>
+        <w:rPr>
+          <w:rFonts w:ascii="Times New Roman" w:hAnsi="Times New Roman" w:cs="Times New Roman"/>
+          <w:sz w:val="24"/>
+          <w:szCs w:val="24"/>
+        </w:rPr>
+        <w:t xml:space="preserve">        return </w:t>
+      </w:r>
+      <w:proofErr w:type="spellStart"/>
+      <w:r>
+        <w:rPr>
+          <w:rFonts w:ascii="Times New Roman" w:hAnsi="Times New Roman" w:cs="Times New Roman"/>
+          <w:sz w:val="24"/>
+          <w:szCs w:val="24"/>
+        </w:rPr>
+        <w:t>ans</w:t>
+      </w:r>
+      <w:proofErr w:type="spellEnd"/>
+      <w:r>
+        <w:rPr>
+          <w:rFonts w:ascii="Times New Roman" w:hAnsi="Times New Roman" w:cs="Times New Roman"/>
+          <w:sz w:val="24"/>
+          <w:szCs w:val="24"/>
+        </w:rPr>
+        <w:t>;</w:t>
+      </w:r>
+    </w:p>
+    <w:p>
+      <w:pPr>
+        <w:rPr>
+          <w:rFonts w:ascii="Times New Roman" w:hAnsi="Times New Roman" w:cs="Times New Roman"/>
+          <w:sz w:val="24"/>
+          <w:szCs w:val="24"/>
+        </w:rPr>
+      </w:pPr>
+      <w:r>
+        <w:rPr>
+          <w:rFonts w:ascii="Times New Roman" w:hAnsi="Times New Roman" w:cs="Times New Roman"/>
+          <w:sz w:val="24"/>
+          <w:szCs w:val="24"/>
+        </w:rPr>
+        <w:t xml:space="preserve">    }</w:t>
+      </w:r>
+    </w:p>
+    <w:p>
+      <w:pPr>
+        <w:rPr>
+          <w:rFonts w:ascii="Times New Roman" w:hAnsi="Times New Roman" w:cs="Times New Roman"/>
+          <w:sz w:val="24"/>
+          <w:szCs w:val="24"/>
+        </w:rPr>
+      </w:pPr>
+      <w:r>
+        <w:rPr>
+          <w:rFonts w:ascii="Times New Roman" w:hAnsi="Times New Roman" w:cs="Times New Roman"/>
+          <w:sz w:val="24"/>
+          <w:szCs w:val="24"/>
+        </w:rPr>
+        <w:t>}</w:t>
       </w:r>
     </w:p>
     <w:sectPr>
@@ -15,6 +933,103 @@
     </w:sectPr>
   </w:body>
 </w:document>
+</file>
+
+<file path=word/numbering.xml><?xml version="1.0" encoding="utf-8"?>
+<w:numbering xmlns:wpc="http://schemas.microsoft.com/office/word/2010/wordprocessingCanvas" xmlns:cx="http://schemas.microsoft.com/office/drawing/2014/chartex" xmlns:cx1="http://schemas.microsoft.com/office/drawing/2015/9/8/chartex" xmlns:cx2="http://schemas.microsoft.com/office/drawing/2015/10/21/chartex" xmlns:cx3="http://schemas.microsoft.com/office/drawing/2016/5/9/chartex" xmlns:cx4="http://schemas.microsoft.com/office/drawing/2016/5/10/chartex" xmlns:cx5="http://schemas.microsoft.com/office/drawing/2016/5/11/chartex" xmlns:cx6="http://schemas.microsoft.com/office/drawing/2016/5/12/chartex" xmlns:cx7="http://schemas.microsoft.com/office/drawing/2016/5/13/chartex" xmlns:cx8="http://schemas.microsoft.com/office/drawing/2016/5/14/chartex" xmlns:mc="http://schemas.openxmlformats.org/markup-compatibility/2006" xmlns:aink="http://schemas.microsoft.com/office/drawing/2016/ink" xmlns:am3d="http://schemas.microsoft.com/office/drawing/2017/model3d" xmlns:o="urn:schemas-microsoft-com:office:office" xmlns:r="http://schemas.openxmlformats.org/officeDocument/2006/relationships" xmlns:m="http://schemas.openxmlformats.org/officeDocument/2006/math" xmlns:v="urn:schemas-microsoft-com:vml" xmlns:wp14="http://schemas.microsoft.com/office/word/2010/wordprocessingDrawing" xmlns:wp="http://schemas.openxmlformats.org/drawingml/2006/wordprocessingDrawing" xmlns:w10="urn:schemas-microsoft-com:office:word" xmlns:w="http://schemas.openxmlformats.org/wordprocessingml/2006/main" xmlns:w14="http://schemas.microsoft.com/office/word/2010/wordml" xmlns:w15="http://schemas.microsoft.com/office/word/2012/wordml" xmlns:w16cex="http://schemas.microsoft.com/office/word/2018/wordml/cex" xmlns:w16cid="http://schemas.microsoft.com/office/word/2016/wordml/cid" xmlns:w16="http://schemas.microsoft.com/office/word/2018/wordml" xmlns:w16sdtdh="http://schemas.microsoft.com/office/word/2020/wordml/sdtdatahash" xmlns:w16se="http://schemas.microsoft.com/office/word/2015/wordml/symex" xmlns:wpg="http://schemas.microsoft.com/office/word/2010/wordprocessingGroup" xmlns:wpi="http://schemas.microsoft.com/office/word/2010/wordprocessingInk" xmlns:wne="http://schemas.microsoft.com/office/word/2006/wordml" xmlns:wps="http://schemas.microsoft.com/office/word/2010/wordprocessingShape" mc:Ignorable="w14 w15 w16se w16cid w16 w16cex w16sdtdh wp14">
+  <w:abstractNum w:abstractNumId="0" w15:restartNumberingAfterBreak="0">
+    <w:nsid w:val="069B19F8"/>
+    <w:multiLevelType w:val="hybridMultilevel"/>
+    <w:tmpl w:val="9744877C"/>
+    <w:lvl w:ilvl="0" w:tplc="4009000F">
+      <w:start w:val="1"/>
+      <w:numFmt w:val="decimal"/>
+      <w:lvlText w:val="%1."/>
+      <w:lvlJc w:val="left"/>
+      <w:pPr>
+        <w:ind w:left="720" w:hanging="360"/>
+      </w:pPr>
+      <w:rPr>
+        <w:rFonts w:hint="default"/>
+      </w:rPr>
+    </w:lvl>
+    <w:lvl w:ilvl="1" w:tplc="40090019" w:tentative="1">
+      <w:start w:val="1"/>
+      <w:numFmt w:val="lowerLetter"/>
+      <w:lvlText w:val="%2."/>
+      <w:lvlJc w:val="left"/>
+      <w:pPr>
+        <w:ind w:left="1440" w:hanging="360"/>
+      </w:pPr>
+    </w:lvl>
+    <w:lvl w:ilvl="2" w:tplc="4009001B" w:tentative="1">
+      <w:start w:val="1"/>
+      <w:numFmt w:val="lowerRoman"/>
+      <w:lvlText w:val="%3."/>
+      <w:lvlJc w:val="right"/>
+      <w:pPr>
+        <w:ind w:left="2160" w:hanging="180"/>
+      </w:pPr>
+    </w:lvl>
+    <w:lvl w:ilvl="3" w:tplc="4009000F" w:tentative="1">
+      <w:start w:val="1"/>
+      <w:numFmt w:val="decimal"/>
+      <w:lvlText w:val="%4."/>
+      <w:lvlJc w:val="left"/>
+      <w:pPr>
+        <w:ind w:left="2880" w:hanging="360"/>
+      </w:pPr>
+    </w:lvl>
+    <w:lvl w:ilvl="4" w:tplc="40090019" w:tentative="1">
+      <w:start w:val="1"/>
+      <w:numFmt w:val="lowerLetter"/>
+      <w:lvlText w:val="%5."/>
+      <w:lvlJc w:val="left"/>
+      <w:pPr>
+        <w:ind w:left="3600" w:hanging="360"/>
+      </w:pPr>
+    </w:lvl>
+    <w:lvl w:ilvl="5" w:tplc="4009001B" w:tentative="1">
+      <w:start w:val="1"/>
+      <w:numFmt w:val="lowerRoman"/>
+      <w:lvlText w:val="%6."/>
+      <w:lvlJc w:val="right"/>
+      <w:pPr>
+        <w:ind w:left="4320" w:hanging="180"/>
+      </w:pPr>
+    </w:lvl>
+    <w:lvl w:ilvl="6" w:tplc="4009000F" w:tentative="1">
+      <w:start w:val="1"/>
+      <w:numFmt w:val="decimal"/>
+      <w:lvlText w:val="%7."/>
+      <w:lvlJc w:val="left"/>
+      <w:pPr>
+        <w:ind w:left="5040" w:hanging="360"/>
+      </w:pPr>
+    </w:lvl>
+    <w:lvl w:ilvl="7" w:tplc="40090019" w:tentative="1">
+      <w:start w:val="1"/>
+      <w:numFmt w:val="lowerLetter"/>
+      <w:lvlText w:val="%8."/>
+      <w:lvlJc w:val="left"/>
+      <w:pPr>
+        <w:ind w:left="5760" w:hanging="360"/>
+      </w:pPr>
+    </w:lvl>
+    <w:lvl w:ilvl="8" w:tplc="4009001B" w:tentative="1">
+      <w:start w:val="1"/>
+      <w:numFmt w:val="lowerRoman"/>
+      <w:lvlText w:val="%9."/>
+      <w:lvlJc w:val="right"/>
+      <w:pPr>
+        <w:ind w:left="6480" w:hanging="180"/>
+      </w:pPr>
+    </w:lvl>
+  </w:abstractNum>
+  <w:num w:numId="1">
+    <w:abstractNumId w:val="0"/>
+  </w:num>
+</w:numbering>
 </file>
 
 <file path=word/styles.xml><?xml version="1.0" encoding="utf-8"?>
@@ -443,6 +1458,17 @@
     <w:semiHidden/>
     <w:unhideWhenUsed/>
   </w:style>
+  <w:style w:type="paragraph" w:styleId="ListParagraph">
+    <w:name w:val="List Paragraph"/>
+    <w:basedOn w:val="Normal"/>
+    <w:uiPriority w:val="34"/>
+    <w:qFormat/>
+    <w:rsid w:val="00DC37EB"/>
+    <w:pPr>
+      <w:ind w:left="720"/>
+      <w:contextualSpacing/>
+    </w:pPr>
+  </w:style>
 </w:styles>
 </file>
 

</xml_diff>